<commit_message>
Regulating Acts, Modern History
</commit_message>
<xml_diff>
--- a/CURRENT AFFAIRS.docx
+++ b/CURRENT AFFAIRS.docx
@@ -13637,7 +13637,37 @@
         </w:numPr>
       </w:pPr>
       <w:r>
-        <w:t>Africa has 2 types – African Forest Elephant, African Bush Elephant (African Savana Elephant)</w:t>
+        <w:t xml:space="preserve">Africa has 2 types </w:t>
+      </w:r>
+    </w:p>
+    <w:p>
+      <w:pPr>
+        <w:pStyle w:val="ListParagraph"/>
+        <w:numPr>
+          <w:ilvl w:val="3"/>
+          <w:numId w:val="1"/>
+        </w:numPr>
+      </w:pPr>
+      <w:r>
+        <w:t>African Forest Elephant</w:t>
+      </w:r>
+      <w:r>
+        <w:t xml:space="preserve"> – Critically Endangered</w:t>
+      </w:r>
+    </w:p>
+    <w:p>
+      <w:pPr>
+        <w:pStyle w:val="ListParagraph"/>
+        <w:numPr>
+          <w:ilvl w:val="3"/>
+          <w:numId w:val="1"/>
+        </w:numPr>
+      </w:pPr>
+      <w:r>
+        <w:t>African Bush Elephant (African Savana Elephant)</w:t>
+      </w:r>
+      <w:r>
+        <w:t xml:space="preserve"> – Endangered </w:t>
       </w:r>
     </w:p>
     <w:p>
@@ -13753,6 +13783,18 @@
       <w:pPr>
         <w:pStyle w:val="ListParagraph"/>
         <w:numPr>
+          <w:ilvl w:val="2"/>
+          <w:numId w:val="1"/>
+        </w:numPr>
+      </w:pPr>
+      <w:r>
+        <w:t xml:space="preserve">Credited to pioneering technique of artificial insemination and introduction of organized dairying in India </w:t>
+      </w:r>
+    </w:p>
+    <w:p>
+      <w:pPr>
+        <w:pStyle w:val="ListParagraph"/>
+        <w:numPr>
           <w:ilvl w:val="1"/>
           <w:numId w:val="1"/>
         </w:numPr>
@@ -13948,6 +13990,7 @@
         </w:numPr>
       </w:pPr>
       <w:r>
+        <w:lastRenderedPageBreak/>
         <w:t>In 2020, India was 112/153, now 140/156</w:t>
       </w:r>
     </w:p>
@@ -13999,7 +14042,6 @@
         </w:numPr>
       </w:pPr>
       <w:r>
-        <w:lastRenderedPageBreak/>
         <w:t>Educational Attainment</w:t>
       </w:r>
     </w:p>
@@ -14093,12 +14135,7 @@
         </w:numPr>
       </w:pPr>
       <w:r>
-        <w:t xml:space="preserve">Move Health to Concurrent </w:t>
-      </w:r>
-      <w:bookmarkStart w:id="0" w:name="_GoBack"/>
-      <w:bookmarkEnd w:id="0"/>
-      <w:r>
-        <w:t xml:space="preserve">List </w:t>
+        <w:t xml:space="preserve">Move Health to Concurrent List </w:t>
       </w:r>
     </w:p>
     <w:p>
@@ -14193,111 +14230,183 @@
       <w:r>
         <w:t>APRIL</w:t>
       </w:r>
-    </w:p>
-    <w:p>
-      <w:pPr>
-        <w:pStyle w:val="ListParagraph"/>
-        <w:numPr>
-          <w:ilvl w:val="1"/>
-          <w:numId w:val="1"/>
-        </w:numPr>
-      </w:pPr>
-    </w:p>
-    <w:p/>
-    <w:p>
-      <w:pPr>
-        <w:pStyle w:val="ListParagraph"/>
-        <w:numPr>
-          <w:ilvl w:val="0"/>
-          <w:numId w:val="1"/>
-        </w:numPr>
-      </w:pPr>
-      <w:r>
-        <w:t>MCQ Practice</w:t>
-      </w:r>
-    </w:p>
-    <w:p>
-      <w:pPr>
-        <w:pStyle w:val="ListParagraph"/>
-        <w:numPr>
-          <w:ilvl w:val="1"/>
-          <w:numId w:val="1"/>
-        </w:numPr>
-      </w:pPr>
-      <w:r>
-        <w:t xml:space="preserve">Bio-Bubble </w:t>
-      </w:r>
-      <w:r>
-        <w:sym w:font="Wingdings" w:char="F0E0"/>
-      </w:r>
-      <w:r>
-        <w:t xml:space="preserve"> Tightly controlled environment field off from the outside world and can only be accessed by limited number of people.</w:t>
-      </w:r>
-    </w:p>
-    <w:p>
-      <w:pPr>
-        <w:pStyle w:val="ListParagraph"/>
-        <w:numPr>
-          <w:ilvl w:val="1"/>
-          <w:numId w:val="1"/>
-        </w:numPr>
-      </w:pPr>
-      <w:r>
-        <w:t>Used to control prevention of spread of animal diseases</w:t>
-      </w:r>
-    </w:p>
-    <w:p>
-      <w:pPr>
-        <w:pStyle w:val="ListParagraph"/>
-        <w:numPr>
-          <w:ilvl w:val="2"/>
-          <w:numId w:val="1"/>
-        </w:numPr>
-      </w:pPr>
-      <w:r>
-        <w:t>Vaccination</w:t>
-      </w:r>
-    </w:p>
-    <w:p>
-      <w:pPr>
-        <w:pStyle w:val="ListParagraph"/>
-        <w:numPr>
-          <w:ilvl w:val="2"/>
-          <w:numId w:val="1"/>
-        </w:numPr>
-      </w:pPr>
-      <w:r>
-        <w:t>Bio-security</w:t>
-      </w:r>
-      <w:r>
-        <w:t xml:space="preserve"> (Preventive Measures)</w:t>
-      </w:r>
-    </w:p>
-    <w:p>
-      <w:pPr>
-        <w:pStyle w:val="ListParagraph"/>
-        <w:numPr>
-          <w:ilvl w:val="2"/>
-          <w:numId w:val="1"/>
-        </w:numPr>
-      </w:pPr>
-      <w:r>
-        <w:t>Blood and Urine examination of animals</w:t>
-      </w:r>
-    </w:p>
-    <w:p>
-      <w:pPr>
-        <w:pStyle w:val="ListParagraph"/>
-        <w:numPr>
-          <w:ilvl w:val="1"/>
-          <w:numId w:val="1"/>
-        </w:numPr>
-      </w:pPr>
-      <w:r>
-        <w:t xml:space="preserve">Worlds AIDS Day – </w:t>
-      </w:r>
-      <w:r>
-        <w:t>1</w:t>
+      <w:r>
+        <w:t xml:space="preserve"> 2021</w:t>
+      </w:r>
+    </w:p>
+    <w:p>
+      <w:pPr>
+        <w:pStyle w:val="ListParagraph"/>
+        <w:numPr>
+          <w:ilvl w:val="1"/>
+          <w:numId w:val="1"/>
+        </w:numPr>
+      </w:pPr>
+      <w:r>
+        <w:t xml:space="preserve">Getting </w:t>
+      </w:r>
+      <w:r>
+        <w:t>Appliance Labels</w:t>
+      </w:r>
+      <w:r>
+        <w:t xml:space="preserve"> Right</w:t>
+      </w:r>
+    </w:p>
+    <w:p>
+      <w:pPr>
+        <w:pStyle w:val="ListParagraph"/>
+        <w:numPr>
+          <w:ilvl w:val="2"/>
+          <w:numId w:val="1"/>
+        </w:numPr>
+      </w:pPr>
+      <w:r>
+        <w:t>More stars – More savings</w:t>
+      </w:r>
+      <w:r>
+        <w:t>, is not working, as consumers not taking it seriously and going with price no matter the star ratings.</w:t>
+      </w:r>
+    </w:p>
+    <w:p>
+      <w:pPr>
+        <w:pStyle w:val="ListParagraph"/>
+        <w:numPr>
+          <w:ilvl w:val="2"/>
+          <w:numId w:val="1"/>
+        </w:numPr>
+      </w:pPr>
+      <w:r>
+        <w:t>Bureau of Energy Efficiency (BEE) under Ministry of Power will now change labels</w:t>
+      </w:r>
+    </w:p>
+    <w:p>
+      <w:pPr>
+        <w:pStyle w:val="ListParagraph"/>
+        <w:numPr>
+          <w:ilvl w:val="2"/>
+          <w:numId w:val="1"/>
+        </w:numPr>
+      </w:pPr>
+      <w:r>
+        <w:t>Labels don’t tell consumers how they will benefit financially from buying appliances with higher ratings. So consumers ignore ratings and buy as per retail prices.</w:t>
+      </w:r>
+    </w:p>
+    <w:p>
+      <w:pPr>
+        <w:pStyle w:val="ListParagraph"/>
+        <w:numPr>
+          <w:ilvl w:val="2"/>
+          <w:numId w:val="1"/>
+        </w:numPr>
+      </w:pPr>
+      <w:r>
+        <w:t xml:space="preserve">Star Ratings are mandatory for heavy appliances – Refrigerator, TFC Lamps, AC, Color TV, Transformers, </w:t>
+      </w:r>
+      <w:proofErr w:type="gramStart"/>
+      <w:r>
+        <w:t>Geyser</w:t>
+      </w:r>
+      <w:proofErr w:type="gramEnd"/>
+      <w:r>
+        <w:t>.</w:t>
+      </w:r>
+    </w:p>
+    <w:p>
+      <w:pPr>
+        <w:pStyle w:val="ListParagraph"/>
+        <w:numPr>
+          <w:ilvl w:val="2"/>
+          <w:numId w:val="1"/>
+        </w:numPr>
+      </w:pPr>
+      <w:r>
+        <w:t xml:space="preserve">Now govt wants that the consumers should be aware about the </w:t>
+      </w:r>
+      <w:r>
+        <w:t>economic</w:t>
+      </w:r>
+      <w:r>
+        <w:t xml:space="preserve"> benefits </w:t>
+      </w:r>
+      <w:r>
+        <w:t>of buying high star appliances by the sellers.</w:t>
+      </w:r>
+    </w:p>
+    <w:p>
+      <w:pPr>
+        <w:pStyle w:val="ListParagraph"/>
+        <w:numPr>
+          <w:ilvl w:val="1"/>
+          <w:numId w:val="1"/>
+        </w:numPr>
+      </w:pPr>
+      <w:r>
+        <w:t>Pakistan Cabinet rejects proposal to import sugar &amp; cotton from India, links it with Kashmir</w:t>
+      </w:r>
+    </w:p>
+    <w:p>
+      <w:pPr>
+        <w:pStyle w:val="ListParagraph"/>
+        <w:numPr>
+          <w:ilvl w:val="2"/>
+          <w:numId w:val="1"/>
+        </w:numPr>
+      </w:pPr>
+      <w:r>
+        <w:t>Says things cannot progress until India revokes the scrapping of A-370</w:t>
+      </w:r>
+    </w:p>
+    <w:p>
+      <w:pPr>
+        <w:pStyle w:val="ListParagraph"/>
+        <w:numPr>
+          <w:ilvl w:val="2"/>
+          <w:numId w:val="1"/>
+        </w:numPr>
+      </w:pPr>
+      <w:r>
+        <w:t>India is world’s biggest producer of Cotton, 2</w:t>
+      </w:r>
+      <w:r>
+        <w:rPr>
+          <w:vertAlign w:val="superscript"/>
+        </w:rPr>
+        <w:t>nd</w:t>
+      </w:r>
+      <w:r>
+        <w:t xml:space="preserve"> biggest of sugar after Brazil.</w:t>
+      </w:r>
+    </w:p>
+    <w:p>
+      <w:pPr>
+        <w:pStyle w:val="ListParagraph"/>
+        <w:numPr>
+          <w:ilvl w:val="2"/>
+          <w:numId w:val="1"/>
+        </w:numPr>
+      </w:pPr>
+      <w:r>
+        <w:t xml:space="preserve">Pakistan says it will import sugar from Brazil, France, </w:t>
+      </w:r>
+      <w:proofErr w:type="gramStart"/>
+      <w:r>
+        <w:t>Thailand</w:t>
+      </w:r>
+      <w:proofErr w:type="gramEnd"/>
+      <w:r>
+        <w:t>.</w:t>
+      </w:r>
+    </w:p>
+    <w:p>
+      <w:pPr>
+        <w:pStyle w:val="ListParagraph"/>
+        <w:numPr>
+          <w:ilvl w:val="1"/>
+          <w:numId w:val="1"/>
+        </w:numPr>
+      </w:pPr>
+      <w:r>
+        <w:t>51</w:t>
       </w:r>
       <w:r>
         <w:rPr>
@@ -14306,194 +14415,442 @@
         <w:t>st</w:t>
       </w:r>
       <w:r>
-        <w:t xml:space="preserve"> Dec</w:t>
-      </w:r>
-    </w:p>
-    <w:p>
-      <w:pPr>
-        <w:pStyle w:val="ListParagraph"/>
-        <w:numPr>
-          <w:ilvl w:val="2"/>
-          <w:numId w:val="1"/>
-        </w:numPr>
-      </w:pPr>
-      <w:r>
-        <w:t>Founded in</w:t>
-      </w:r>
-      <w:r>
-        <w:t xml:space="preserve"> 1988</w:t>
-      </w:r>
-      <w:r>
-        <w:t xml:space="preserve"> by</w:t>
-      </w:r>
-      <w:r>
-        <w:t xml:space="preserve"> WHO.</w:t>
-      </w:r>
-    </w:p>
-    <w:p>
-      <w:pPr>
-        <w:pStyle w:val="ListParagraph"/>
-        <w:numPr>
-          <w:ilvl w:val="2"/>
-          <w:numId w:val="1"/>
-        </w:numPr>
-      </w:pPr>
-      <w:r>
-        <w:t>2020 Theme – Global Solidarity, Resilient HIV Services</w:t>
-      </w:r>
-    </w:p>
-    <w:p>
-      <w:pPr>
-        <w:pStyle w:val="ListParagraph"/>
-        <w:numPr>
-          <w:ilvl w:val="1"/>
-          <w:numId w:val="1"/>
-        </w:numPr>
-      </w:pPr>
-      <w:r>
-        <w:t xml:space="preserve">Indian Boxer banned for 4 years by National Anti-Doping Agency(NADA) on Dec, 2020 </w:t>
+        <w:t xml:space="preserve"> Dada </w:t>
+      </w:r>
+      <w:proofErr w:type="spellStart"/>
+      <w:r>
+        <w:t>Saheb</w:t>
+      </w:r>
+      <w:proofErr w:type="spellEnd"/>
+      <w:r>
+        <w:t xml:space="preserve"> </w:t>
+      </w:r>
+      <w:proofErr w:type="spellStart"/>
+      <w:r>
+        <w:t>Phalke</w:t>
+      </w:r>
+      <w:proofErr w:type="spellEnd"/>
+      <w:r>
+        <w:t xml:space="preserve"> Award : </w:t>
+      </w:r>
+      <w:proofErr w:type="spellStart"/>
+      <w:r>
+        <w:t>Rajnikanth</w:t>
+      </w:r>
+      <w:proofErr w:type="spellEnd"/>
+      <w:r>
+        <w:t xml:space="preserve"> (2019) </w:t>
+      </w:r>
+    </w:p>
+    <w:p>
+      <w:pPr>
+        <w:pStyle w:val="ListParagraph"/>
+        <w:numPr>
+          <w:ilvl w:val="2"/>
+          <w:numId w:val="1"/>
+        </w:numPr>
+      </w:pPr>
+      <w:r>
+        <w:t>India’s highest award in cinema</w:t>
+      </w:r>
+    </w:p>
+    <w:p>
+      <w:pPr>
+        <w:pStyle w:val="ListParagraph"/>
+        <w:numPr>
+          <w:ilvl w:val="2"/>
+          <w:numId w:val="1"/>
+        </w:numPr>
+      </w:pPr>
+      <w:r>
+        <w:t xml:space="preserve">Presented annually at National Film Awards </w:t>
+      </w:r>
+    </w:p>
+    <w:p>
+      <w:pPr>
+        <w:pStyle w:val="ListParagraph"/>
+        <w:numPr>
+          <w:ilvl w:val="2"/>
+          <w:numId w:val="1"/>
+        </w:numPr>
+      </w:pPr>
+      <w:r>
+        <w:t xml:space="preserve">Given by Directorate of Film Festivals set up Ministry of Information &amp; Broadcasting (Prakash </w:t>
+      </w:r>
+      <w:proofErr w:type="spellStart"/>
+      <w:r>
+        <w:t>Javedkar</w:t>
+      </w:r>
+      <w:proofErr w:type="spellEnd"/>
+      <w:r>
+        <w:t>)</w:t>
+      </w:r>
+    </w:p>
+    <w:p>
+      <w:pPr>
+        <w:pStyle w:val="ListParagraph"/>
+        <w:numPr>
+          <w:ilvl w:val="2"/>
+          <w:numId w:val="1"/>
+        </w:numPr>
+      </w:pPr>
+      <w:r>
+        <w:t xml:space="preserve">First winner – </w:t>
+      </w:r>
+      <w:proofErr w:type="spellStart"/>
+      <w:r>
+        <w:t>Devika</w:t>
+      </w:r>
+      <w:proofErr w:type="spellEnd"/>
+      <w:r>
+        <w:t xml:space="preserve"> Rani, 1969</w:t>
+      </w:r>
+    </w:p>
+    <w:p>
+      <w:pPr>
+        <w:pStyle w:val="ListParagraph"/>
+        <w:numPr>
+          <w:ilvl w:val="2"/>
+          <w:numId w:val="1"/>
+        </w:numPr>
+      </w:pPr>
+      <w:proofErr w:type="spellStart"/>
+      <w:r>
+        <w:t>Phalke</w:t>
+      </w:r>
+      <w:proofErr w:type="spellEnd"/>
+      <w:r>
+        <w:t xml:space="preserve"> – father of Indian Cinema, made Raja </w:t>
+      </w:r>
+      <w:proofErr w:type="spellStart"/>
+      <w:r>
+        <w:t>Harishchandara</w:t>
+      </w:r>
+      <w:proofErr w:type="spellEnd"/>
+      <w:r>
+        <w:t>, 1913 (first full length feature film)</w:t>
+      </w:r>
+    </w:p>
+    <w:p>
+      <w:pPr>
+        <w:pStyle w:val="ListParagraph"/>
+        <w:numPr>
+          <w:ilvl w:val="2"/>
+          <w:numId w:val="1"/>
+        </w:numPr>
+      </w:pPr>
+      <w:r>
+        <w:t xml:space="preserve">Winners get </w:t>
       </w:r>
       <w:r>
         <w:sym w:font="Wingdings" w:char="F0E0"/>
       </w:r>
       <w:r>
-        <w:t xml:space="preserve"> </w:t>
-      </w:r>
-      <w:proofErr w:type="spellStart"/>
-      <w:r>
-        <w:t>Nishu</w:t>
-      </w:r>
-      <w:proofErr w:type="spellEnd"/>
-    </w:p>
-    <w:p>
-      <w:pPr>
-        <w:pStyle w:val="ListParagraph"/>
-        <w:numPr>
-          <w:ilvl w:val="2"/>
-          <w:numId w:val="1"/>
-        </w:numPr>
-      </w:pPr>
-      <w:r>
-        <w:t>WADA HQ – Montreal, Canada.</w:t>
-      </w:r>
-    </w:p>
-    <w:p>
-      <w:pPr>
-        <w:pStyle w:val="ListParagraph"/>
-        <w:numPr>
-          <w:ilvl w:val="1"/>
-          <w:numId w:val="1"/>
-        </w:numPr>
-      </w:pPr>
-      <w:r>
-        <w:t xml:space="preserve">Current DG of ICG – </w:t>
-      </w:r>
-      <w:proofErr w:type="spellStart"/>
-      <w:r>
-        <w:t>Krishnaswamy</w:t>
-      </w:r>
-      <w:proofErr w:type="spellEnd"/>
-      <w:r>
-        <w:t xml:space="preserve"> Natarajan (replaced Rajendra Singh)</w:t>
-      </w:r>
-    </w:p>
-    <w:p>
-      <w:pPr>
-        <w:pStyle w:val="ListParagraph"/>
-        <w:numPr>
-          <w:ilvl w:val="1"/>
-          <w:numId w:val="1"/>
-        </w:numPr>
-      </w:pPr>
-      <w:r>
-        <w:t>Vaccination Guidelines by govt</w:t>
-      </w:r>
-    </w:p>
-    <w:p>
-      <w:pPr>
-        <w:pStyle w:val="ListParagraph"/>
-        <w:numPr>
-          <w:ilvl w:val="2"/>
-          <w:numId w:val="1"/>
-        </w:numPr>
-      </w:pPr>
-      <w:r>
-        <w:t>Shots only to those above 18 and above only</w:t>
-      </w:r>
-    </w:p>
-    <w:p>
-      <w:pPr>
-        <w:pStyle w:val="ListParagraph"/>
-        <w:numPr>
-          <w:ilvl w:val="2"/>
-          <w:numId w:val="1"/>
-        </w:numPr>
-      </w:pPr>
-      <w:r>
-        <w:t>Pregnant and lactating women should not be given vaccine.</w:t>
-      </w:r>
-    </w:p>
-    <w:p>
-      <w:pPr>
-        <w:pStyle w:val="ListParagraph"/>
-        <w:numPr>
-          <w:ilvl w:val="2"/>
-          <w:numId w:val="1"/>
-        </w:numPr>
-      </w:pPr>
-      <w:r>
-        <w:t xml:space="preserve">CoviShield &amp; </w:t>
-      </w:r>
-      <w:proofErr w:type="spellStart"/>
-      <w:r>
-        <w:t>Covaxin</w:t>
-      </w:r>
-      <w:proofErr w:type="spellEnd"/>
-      <w:r>
-        <w:t xml:space="preserve"> only approved for now.</w:t>
-      </w:r>
-    </w:p>
-    <w:p>
-      <w:pPr>
-        <w:pStyle w:val="ListParagraph"/>
-        <w:numPr>
-          <w:ilvl w:val="1"/>
-          <w:numId w:val="1"/>
-        </w:numPr>
-      </w:pPr>
-      <w:r>
-        <w:t xml:space="preserve">Youngest Pilot in India, at age 16 – Ayesha Aziz (Kashmir), </w:t>
-      </w:r>
-      <w:proofErr w:type="spellStart"/>
-      <w:r>
-        <w:t>GoAir</w:t>
-      </w:r>
-      <w:proofErr w:type="spellEnd"/>
-      <w:r>
-        <w:t xml:space="preserve">. In 2018 given First Ladies Award by the </w:t>
-      </w:r>
-      <w:proofErr w:type="spellStart"/>
-      <w:r>
-        <w:t>PoI</w:t>
-      </w:r>
-      <w:proofErr w:type="spellEnd"/>
-    </w:p>
-    <w:p>
-      <w:pPr>
-        <w:pStyle w:val="ListParagraph"/>
-        <w:numPr>
-          <w:ilvl w:val="1"/>
-          <w:numId w:val="1"/>
-        </w:numPr>
-      </w:pPr>
-      <w:r>
-        <w:t xml:space="preserve">UN’s International Day of Women &amp; Girls in Science </w:t>
-      </w:r>
-      <w:r>
-        <w:sym w:font="Wingdings" w:char="F0E0"/>
-      </w:r>
-      <w:r>
-        <w:t xml:space="preserve"> 11</w:t>
+        <w:t xml:space="preserve"> A </w:t>
+      </w:r>
+      <w:proofErr w:type="spellStart"/>
+      <w:r>
+        <w:t>Swarna</w:t>
+      </w:r>
+      <w:proofErr w:type="spellEnd"/>
+      <w:r>
+        <w:t xml:space="preserve"> Kamal, medallion, a shawl and cash prize of Rs 10 lakhs</w:t>
+      </w:r>
+    </w:p>
+    <w:p>
+      <w:pPr>
+        <w:pStyle w:val="ListParagraph"/>
+        <w:numPr>
+          <w:ilvl w:val="1"/>
+          <w:numId w:val="1"/>
+        </w:numPr>
+      </w:pPr>
+      <w:r>
+        <w:t xml:space="preserve">BIMSTEC a promising sub grouping, says External Affairs Minister </w:t>
+      </w:r>
+      <w:proofErr w:type="spellStart"/>
+      <w:r>
+        <w:t>Jaishankar</w:t>
+      </w:r>
+      <w:proofErr w:type="spellEnd"/>
+    </w:p>
+    <w:p>
+      <w:pPr>
+        <w:pStyle w:val="ListParagraph"/>
+        <w:numPr>
+          <w:ilvl w:val="2"/>
+          <w:numId w:val="1"/>
+        </w:numPr>
+      </w:pPr>
+      <w:r>
+        <w:t xml:space="preserve">BIMSTEC – Bay of Bengal Initiative for Multi-Sectoral Technical &amp; Economic Cooperation </w:t>
+      </w:r>
+    </w:p>
+    <w:p>
+      <w:pPr>
+        <w:pStyle w:val="ListParagraph"/>
+        <w:numPr>
+          <w:ilvl w:val="3"/>
+          <w:numId w:val="1"/>
+        </w:numPr>
+      </w:pPr>
+      <w:r>
+        <w:t>7 countries – India, Nepal, Bhutan, Bangladesh, Myanmar, Thailand, Sri Lanka</w:t>
+      </w:r>
+    </w:p>
+    <w:p>
+      <w:pPr>
+        <w:pStyle w:val="ListParagraph"/>
+        <w:numPr>
+          <w:ilvl w:val="3"/>
+          <w:numId w:val="1"/>
+        </w:numPr>
+      </w:pPr>
+      <w:r>
+        <w:t>Estd – 1997 in Bangkok, HQ – Dhaka, Bangladesh</w:t>
+      </w:r>
+    </w:p>
+    <w:p>
+      <w:pPr>
+        <w:pStyle w:val="ListParagraph"/>
+        <w:numPr>
+          <w:ilvl w:val="3"/>
+          <w:numId w:val="1"/>
+        </w:numPr>
+      </w:pPr>
+      <w:r>
+        <w:t xml:space="preserve">Importance </w:t>
+      </w:r>
+      <w:r>
+        <w:tab/>
+      </w:r>
+    </w:p>
+    <w:p>
+      <w:pPr>
+        <w:pStyle w:val="ListParagraph"/>
+        <w:numPr>
+          <w:ilvl w:val="4"/>
+          <w:numId w:val="1"/>
+        </w:numPr>
+      </w:pPr>
+      <w:r>
+        <w:lastRenderedPageBreak/>
+        <w:t>Can be used to counter China’s presence in South Asia</w:t>
+      </w:r>
+    </w:p>
+    <w:p>
+      <w:pPr>
+        <w:pStyle w:val="ListParagraph"/>
+        <w:numPr>
+          <w:ilvl w:val="4"/>
+          <w:numId w:val="1"/>
+        </w:numPr>
+      </w:pPr>
+      <w:r>
+        <w:t xml:space="preserve">Protect Indian North East region with support from members </w:t>
+      </w:r>
+    </w:p>
+    <w:p>
+      <w:pPr>
+        <w:pStyle w:val="ListParagraph"/>
+        <w:numPr>
+          <w:ilvl w:val="4"/>
+          <w:numId w:val="1"/>
+        </w:numPr>
+      </w:pPr>
+      <w:r>
+        <w:t>Connects ecology of the area with members covering Himalayas, Bay of Bengal.</w:t>
+      </w:r>
+    </w:p>
+    <w:p>
+      <w:pPr>
+        <w:pStyle w:val="ListParagraph"/>
+        <w:numPr>
+          <w:ilvl w:val="4"/>
+          <w:numId w:val="1"/>
+        </w:numPr>
+      </w:pPr>
+      <w:r>
+        <w:t>Connects South Asia with South East Asia (Myanmar &amp; Thailand)</w:t>
+      </w:r>
+    </w:p>
+    <w:p>
+      <w:pPr>
+        <w:pStyle w:val="ListParagraph"/>
+        <w:numPr>
+          <w:ilvl w:val="1"/>
+          <w:numId w:val="1"/>
+        </w:numPr>
+      </w:pPr>
+      <w:r>
+        <w:t>Sri Lanka announces Burqa Ban, to shut 1000 madrasas.</w:t>
+      </w:r>
+    </w:p>
+    <w:p>
+      <w:pPr>
+        <w:pStyle w:val="ListParagraph"/>
+        <w:numPr>
+          <w:ilvl w:val="2"/>
+          <w:numId w:val="1"/>
+        </w:numPr>
+      </w:pPr>
+      <w:r>
+        <w:t>Due to recent attacks in 2019</w:t>
+      </w:r>
+      <w:r>
+        <w:t>, suicide attacks killed 253, injured more than 500.</w:t>
+      </w:r>
+    </w:p>
+    <w:p>
+      <w:pPr>
+        <w:pStyle w:val="ListParagraph"/>
+        <w:numPr>
+          <w:ilvl w:val="2"/>
+          <w:numId w:val="1"/>
+        </w:numPr>
+      </w:pPr>
+      <w:r>
+        <w:t>70% Buddhists, 12.2% Hindu, 9% Muslims, Sri Lanka has not mentioned anywhere that they are Secular, it shows themselves as Buddhists.</w:t>
+      </w:r>
+    </w:p>
+    <w:p>
+      <w:pPr>
+        <w:pStyle w:val="ListParagraph"/>
+        <w:numPr>
+          <w:ilvl w:val="2"/>
+          <w:numId w:val="1"/>
+        </w:numPr>
+      </w:pPr>
+      <w:r>
+        <w:t>Burqa Ban in Europe</w:t>
+      </w:r>
+    </w:p>
+    <w:p>
+      <w:pPr>
+        <w:pStyle w:val="ListParagraph"/>
+        <w:numPr>
+          <w:ilvl w:val="3"/>
+          <w:numId w:val="1"/>
+        </w:numPr>
+      </w:pPr>
+      <w:r>
+        <w:t>FULL Ban – France, Belgium, Netherlands, Bulgaria, Latvia</w:t>
+      </w:r>
+    </w:p>
+    <w:p>
+      <w:pPr>
+        <w:pStyle w:val="ListParagraph"/>
+        <w:numPr>
+          <w:ilvl w:val="3"/>
+          <w:numId w:val="1"/>
+        </w:numPr>
+      </w:pPr>
+      <w:r>
+        <w:t>Banned in Places – Spain, Italy, Switzerland, Germany, Denmark</w:t>
+      </w:r>
+    </w:p>
+    <w:p>
+      <w:pPr>
+        <w:pStyle w:val="ListParagraph"/>
+        <w:numPr>
+          <w:ilvl w:val="2"/>
+          <w:numId w:val="1"/>
+        </w:numPr>
+      </w:pPr>
+      <w:r>
+        <w:t>Asia – China &amp; Sri Lanka</w:t>
+      </w:r>
+    </w:p>
+    <w:p>
+      <w:pPr>
+        <w:pStyle w:val="ListParagraph"/>
+        <w:numPr>
+          <w:ilvl w:val="1"/>
+          <w:numId w:val="1"/>
+        </w:numPr>
+      </w:pPr>
+      <w:r>
+        <w:t xml:space="preserve">To ensure peace in Afghanistan, peace around the country essential : S </w:t>
+      </w:r>
+      <w:proofErr w:type="spellStart"/>
+      <w:r>
+        <w:t>Jaishankar</w:t>
+      </w:r>
+      <w:proofErr w:type="spellEnd"/>
+    </w:p>
+    <w:p>
+      <w:pPr>
+        <w:pStyle w:val="ListParagraph"/>
+        <w:numPr>
+          <w:ilvl w:val="2"/>
+          <w:numId w:val="1"/>
+        </w:numPr>
+      </w:pPr>
+      <w:r>
+        <w:t>Heart of Asia (Summit)/Istanbul Process</w:t>
+      </w:r>
+    </w:p>
+    <w:p>
+      <w:pPr>
+        <w:pStyle w:val="ListParagraph"/>
+        <w:numPr>
+          <w:ilvl w:val="3"/>
+          <w:numId w:val="1"/>
+        </w:numPr>
+      </w:pPr>
+      <w:r>
+        <w:t>Launched in Istanbul, 2 Nov 2011</w:t>
+      </w:r>
+    </w:p>
+    <w:p>
+      <w:pPr>
+        <w:pStyle w:val="ListParagraph"/>
+        <w:numPr>
+          <w:ilvl w:val="3"/>
+          <w:numId w:val="1"/>
+        </w:numPr>
+      </w:pPr>
+      <w:r>
+        <w:t xml:space="preserve">15 countries participating </w:t>
+      </w:r>
+      <w:r>
+        <w:tab/>
+      </w:r>
+    </w:p>
+    <w:p>
+      <w:pPr>
+        <w:pStyle w:val="ListParagraph"/>
+        <w:numPr>
+          <w:ilvl w:val="3"/>
+          <w:numId w:val="1"/>
+        </w:numPr>
+      </w:pPr>
+      <w:r>
+        <w:t>To solve problems in Afghanistan</w:t>
+      </w:r>
+    </w:p>
+    <w:p>
+      <w:pPr>
+        <w:pStyle w:val="ListParagraph"/>
+        <w:numPr>
+          <w:ilvl w:val="3"/>
+          <w:numId w:val="1"/>
+        </w:numPr>
+      </w:pPr>
+      <w:r>
+        <w:t>Held Every years except 2018 &amp; 2020</w:t>
+      </w:r>
+    </w:p>
+    <w:p>
+      <w:pPr>
+        <w:pStyle w:val="ListParagraph"/>
+        <w:numPr>
+          <w:ilvl w:val="3"/>
+          <w:numId w:val="1"/>
+        </w:numPr>
+      </w:pPr>
+      <w:r>
+        <w:t>9</w:t>
       </w:r>
       <w:r>
         <w:rPr>
@@ -14502,87 +14859,791 @@
         <w:t>th</w:t>
       </w:r>
       <w:r>
-        <w:t xml:space="preserve"> Feb</w:t>
-      </w:r>
-    </w:p>
-    <w:p>
-      <w:pPr>
-        <w:pStyle w:val="ListParagraph"/>
-        <w:numPr>
-          <w:ilvl w:val="2"/>
-          <w:numId w:val="1"/>
-        </w:numPr>
-      </w:pPr>
-      <w:r>
-        <w:t>Theme – Women Scientist at the forefront of the fight against Covid-19</w:t>
-      </w:r>
-    </w:p>
-    <w:p>
-      <w:pPr>
-        <w:pStyle w:val="ListParagraph"/>
-        <w:numPr>
-          <w:ilvl w:val="1"/>
-          <w:numId w:val="1"/>
-        </w:numPr>
-      </w:pPr>
-      <w:r>
-        <w:t xml:space="preserve">Hindi word of the year 2020 by Oxford Languages – </w:t>
-      </w:r>
-      <w:proofErr w:type="spellStart"/>
-      <w:r>
-        <w:t>Atmanirbharta</w:t>
+        <w:t xml:space="preserve"> edition 2021 – Dushanbe, Tajikistan</w:t>
+      </w:r>
+    </w:p>
+    <w:p>
+      <w:pPr>
+        <w:pStyle w:val="ListParagraph"/>
+        <w:numPr>
+          <w:ilvl w:val="3"/>
+          <w:numId w:val="1"/>
+        </w:numPr>
+      </w:pPr>
+      <w:r>
+        <w:t>Attended by External Affairs Minister, called for ‘double peace’ meaning peace in Afghanistan &amp; countries around Afghanistan</w:t>
+      </w:r>
+    </w:p>
+    <w:p>
+      <w:pPr>
+        <w:pStyle w:val="ListParagraph"/>
+        <w:numPr>
+          <w:ilvl w:val="3"/>
+          <w:numId w:val="1"/>
+        </w:numPr>
+      </w:pPr>
+      <w:r>
+        <w:t>Also India supports Intra-Afghan Negotiations (IAN)</w:t>
+      </w:r>
+    </w:p>
+    <w:p>
+      <w:pPr>
+        <w:pStyle w:val="ListParagraph"/>
+        <w:numPr>
+          <w:ilvl w:val="2"/>
+          <w:numId w:val="1"/>
+        </w:numPr>
+      </w:pPr>
+      <w:r>
+        <w:t xml:space="preserve">Afghanistan is not counted in North, South, West, </w:t>
+      </w:r>
+      <w:proofErr w:type="gramStart"/>
+      <w:r>
+        <w:t>East</w:t>
+      </w:r>
+      <w:proofErr w:type="gramEnd"/>
+      <w:r>
+        <w:t xml:space="preserve"> Asia, so named Heart of Asia.</w:t>
+      </w:r>
+    </w:p>
+    <w:p>
+      <w:pPr>
+        <w:pStyle w:val="ListParagraph"/>
+        <w:numPr>
+          <w:ilvl w:val="2"/>
+          <w:numId w:val="1"/>
+        </w:numPr>
+      </w:pPr>
+      <w:r>
+        <w:t xml:space="preserve">Afghanistan appreciated India for regional connectivity projects by India like </w:t>
+      </w:r>
+      <w:proofErr w:type="spellStart"/>
+      <w:r>
+        <w:t>Chabahar</w:t>
+      </w:r>
+      <w:proofErr w:type="spellEnd"/>
+      <w:r>
+        <w:t xml:space="preserve"> Port, Turkmenistan-Afghanistan-Pakistan-India (TAPI) Pipeline (Natural Gas).</w:t>
+      </w:r>
+    </w:p>
+    <w:p>
+      <w:pPr>
+        <w:pStyle w:val="ListParagraph"/>
+        <w:numPr>
+          <w:ilvl w:val="1"/>
+          <w:numId w:val="1"/>
+        </w:numPr>
+      </w:pPr>
+      <w:r>
+        <w:t>Unique ID for all land parcels by March 2022 : Centre</w:t>
+      </w:r>
+    </w:p>
+    <w:p>
+      <w:pPr>
+        <w:pStyle w:val="ListParagraph"/>
+        <w:numPr>
+          <w:ilvl w:val="2"/>
+          <w:numId w:val="1"/>
+        </w:numPr>
+      </w:pPr>
+      <w:r>
+        <w:t>Centre plans to issue 14-digit identification number to every piece of land.</w:t>
+      </w:r>
+    </w:p>
+    <w:p>
+      <w:pPr>
+        <w:pStyle w:val="ListParagraph"/>
+        <w:numPr>
+          <w:ilvl w:val="2"/>
+          <w:numId w:val="1"/>
+        </w:numPr>
+      </w:pPr>
+      <w:r>
+        <w:t>The Unique Land Parcel Identification Number (ULPIN) Scheme has been launched in 10 states in the year 2021, rolled out across country by Mar 2022.</w:t>
+      </w:r>
+    </w:p>
+    <w:p>
+      <w:pPr>
+        <w:pStyle w:val="ListParagraph"/>
+        <w:numPr>
+          <w:ilvl w:val="2"/>
+          <w:numId w:val="1"/>
+        </w:numPr>
+      </w:pPr>
+      <w:r>
+        <w:t>Identification will be based on longitude &amp; latitude</w:t>
+      </w:r>
+    </w:p>
+    <w:p>
+      <w:pPr>
+        <w:pStyle w:val="ListParagraph"/>
+        <w:numPr>
+          <w:ilvl w:val="2"/>
+          <w:numId w:val="1"/>
+        </w:numPr>
+      </w:pPr>
+      <w:r>
+        <w:t>ULPIN scheme comes under – Digital India Land Records Modernization Programme (DILRMP), brought in 2008</w:t>
+      </w:r>
+    </w:p>
+    <w:p>
+      <w:pPr>
+        <w:pStyle w:val="ListParagraph"/>
+        <w:numPr>
+          <w:ilvl w:val="2"/>
+          <w:numId w:val="1"/>
+        </w:numPr>
+      </w:pPr>
+      <w:proofErr w:type="spellStart"/>
+      <w:r>
+        <w:t>Benami</w:t>
+      </w:r>
+      <w:proofErr w:type="spellEnd"/>
+      <w:r>
+        <w:t xml:space="preserve"> Law – prohibits into </w:t>
+      </w:r>
+      <w:proofErr w:type="spellStart"/>
+      <w:r>
+        <w:t>benami</w:t>
+      </w:r>
+      <w:proofErr w:type="spellEnd"/>
+      <w:r>
+        <w:t xml:space="preserve"> transactions, if a property is held </w:t>
+      </w:r>
+      <w:proofErr w:type="spellStart"/>
+      <w:r>
+        <w:t>benami</w:t>
+      </w:r>
+      <w:proofErr w:type="spellEnd"/>
+      <w:r>
+        <w:t>, it can be confiscated by govt. (</w:t>
+      </w:r>
+      <w:proofErr w:type="spellStart"/>
+      <w:r>
+        <w:t>benami</w:t>
+      </w:r>
+      <w:proofErr w:type="spellEnd"/>
+      <w:r>
+        <w:t xml:space="preserve"> property – property is someone else’s name)</w:t>
+      </w:r>
+    </w:p>
+    <w:p>
+      <w:pPr>
+        <w:pStyle w:val="ListParagraph"/>
+        <w:numPr>
+          <w:ilvl w:val="2"/>
+          <w:numId w:val="1"/>
+        </w:numPr>
+      </w:pPr>
+      <w:r>
+        <w:t>Will reduce corruption</w:t>
+      </w:r>
+    </w:p>
+    <w:p>
+      <w:pPr>
+        <w:pStyle w:val="ListParagraph"/>
+        <w:numPr>
+          <w:ilvl w:val="1"/>
+          <w:numId w:val="1"/>
+        </w:numPr>
+      </w:pPr>
+      <w:r>
+        <w:t>Russia registers world’s first covid19 vaccine for animals</w:t>
+      </w:r>
+    </w:p>
+    <w:p>
+      <w:pPr>
+        <w:pStyle w:val="ListParagraph"/>
+        <w:numPr>
+          <w:ilvl w:val="2"/>
+          <w:numId w:val="1"/>
+        </w:numPr>
+      </w:pPr>
+      <w:r>
+        <w:t xml:space="preserve">Russia registered </w:t>
+      </w:r>
+      <w:proofErr w:type="spellStart"/>
+      <w:r>
+        <w:t>covid</w:t>
+      </w:r>
+      <w:proofErr w:type="spellEnd"/>
+      <w:r>
+        <w:t xml:space="preserve"> 19 in two cats</w:t>
+      </w:r>
+    </w:p>
+    <w:p>
+      <w:pPr>
+        <w:pStyle w:val="ListParagraph"/>
+        <w:numPr>
+          <w:ilvl w:val="2"/>
+          <w:numId w:val="1"/>
+        </w:numPr>
+      </w:pPr>
+      <w:r>
+        <w:t xml:space="preserve">Vaccine name – </w:t>
+      </w:r>
+      <w:proofErr w:type="spellStart"/>
+      <w:r>
+        <w:t>Carnivac-Cov</w:t>
+      </w:r>
+      <w:proofErr w:type="spellEnd"/>
+    </w:p>
+    <w:p>
+      <w:pPr>
+        <w:pStyle w:val="ListParagraph"/>
+        <w:numPr>
+          <w:ilvl w:val="1"/>
+          <w:numId w:val="1"/>
+        </w:numPr>
+      </w:pPr>
+      <w:r>
+        <w:t>Disquiet over govt new policy for rare diseases</w:t>
+      </w:r>
+    </w:p>
+    <w:p>
+      <w:pPr>
+        <w:pStyle w:val="ListParagraph"/>
+        <w:numPr>
+          <w:ilvl w:val="2"/>
+          <w:numId w:val="1"/>
+        </w:numPr>
+      </w:pPr>
+      <w:r>
+        <w:t xml:space="preserve">National Policy for Rare Disease 2021 – approved by Health Minister (Dr. Harsh </w:t>
+      </w:r>
+      <w:proofErr w:type="spellStart"/>
+      <w:r>
+        <w:t>Vardhan</w:t>
+      </w:r>
+      <w:proofErr w:type="spellEnd"/>
+      <w:r>
+        <w:t>)</w:t>
+      </w:r>
+    </w:p>
+    <w:p>
+      <w:pPr>
+        <w:pStyle w:val="ListParagraph"/>
+        <w:numPr>
+          <w:ilvl w:val="2"/>
+          <w:numId w:val="1"/>
+        </w:numPr>
+      </w:pPr>
+      <w:r>
+        <w:t>First brought in 2017, after modification  new policy approved now</w:t>
+      </w:r>
+    </w:p>
+    <w:p>
+      <w:pPr>
+        <w:pStyle w:val="ListParagraph"/>
+        <w:numPr>
+          <w:ilvl w:val="2"/>
+          <w:numId w:val="1"/>
+        </w:numPr>
+      </w:pPr>
+      <w:r>
+        <w:t xml:space="preserve">New changes </w:t>
+      </w:r>
+    </w:p>
+    <w:p>
+      <w:pPr>
+        <w:pStyle w:val="ListParagraph"/>
+        <w:numPr>
+          <w:ilvl w:val="3"/>
+          <w:numId w:val="1"/>
+        </w:numPr>
+      </w:pPr>
+      <w:r>
+        <w:t>20 lakhs (increased from 15 lakhs) to poor people for treatment of rare disease.</w:t>
+      </w:r>
+    </w:p>
+    <w:p>
+      <w:pPr>
+        <w:pStyle w:val="ListParagraph"/>
+        <w:numPr>
+          <w:ilvl w:val="2"/>
+          <w:numId w:val="1"/>
+        </w:numPr>
+      </w:pPr>
+      <w:r>
+        <w:t>Caregivers say this amount does not reflect actual costs of treatment</w:t>
+      </w:r>
+    </w:p>
+    <w:p>
+      <w:pPr>
+        <w:pStyle w:val="ListParagraph"/>
+        <w:numPr>
+          <w:ilvl w:val="2"/>
+          <w:numId w:val="1"/>
+        </w:numPr>
+      </w:pPr>
+      <w:r>
+        <w:t xml:space="preserve">Patients of rare disease will soon be eligible under the </w:t>
+      </w:r>
+      <w:proofErr w:type="spellStart"/>
+      <w:r>
+        <w:t>Ayushman</w:t>
+      </w:r>
+      <w:proofErr w:type="spellEnd"/>
+      <w:r>
+        <w:t xml:space="preserve"> Bharat Pradhan Mantri Jan </w:t>
+      </w:r>
+      <w:proofErr w:type="spellStart"/>
+      <w:r>
+        <w:t>Arogya</w:t>
       </w:r>
       <w:proofErr w:type="spellEnd"/>
       <w:r>
         <w:t xml:space="preserve"> </w:t>
       </w:r>
-    </w:p>
-    <w:p>
-      <w:pPr>
-        <w:pStyle w:val="ListParagraph"/>
-        <w:numPr>
-          <w:ilvl w:val="1"/>
-          <w:numId w:val="1"/>
-        </w:numPr>
-      </w:pPr>
-      <w:r>
-        <w:t>Death Penalty</w:t>
-      </w:r>
-    </w:p>
-    <w:p>
-      <w:pPr>
-        <w:pStyle w:val="ListParagraph"/>
-        <w:numPr>
-          <w:ilvl w:val="2"/>
-          <w:numId w:val="1"/>
-        </w:numPr>
-      </w:pPr>
-      <w:r>
-        <w:t>Hanging &amp; Shooting are two methods of penalty in India (India meaning Constitution &amp; Military)</w:t>
-      </w:r>
-    </w:p>
-    <w:p>
-      <w:pPr>
-        <w:pStyle w:val="ListParagraph"/>
-        <w:numPr>
-          <w:ilvl w:val="2"/>
-          <w:numId w:val="1"/>
-        </w:numPr>
-      </w:pPr>
-      <w:r>
-        <w:t>Death Penalty is mandatory not mentioned in Constitution.</w:t>
-      </w:r>
-    </w:p>
-    <w:p>
-      <w:pPr>
-        <w:pStyle w:val="ListParagraph"/>
-        <w:numPr>
-          <w:ilvl w:val="1"/>
-          <w:numId w:val="1"/>
-        </w:numPr>
-      </w:pPr>
-      <w:r>
-        <w:t>Exercise Desert Flag(6</w:t>
+      <w:proofErr w:type="spellStart"/>
+      <w:r>
+        <w:t>Yojana</w:t>
+      </w:r>
+      <w:proofErr w:type="spellEnd"/>
+      <w:r>
+        <w:t xml:space="preserve"> (AB-PMJAY)</w:t>
+      </w:r>
+    </w:p>
+    <w:p>
+      <w:pPr>
+        <w:pStyle w:val="ListParagraph"/>
+        <w:numPr>
+          <w:ilvl w:val="2"/>
+          <w:numId w:val="1"/>
+        </w:numPr>
+      </w:pPr>
+      <w:r>
+        <w:t>Rare disease = orphan disease</w:t>
+      </w:r>
+    </w:p>
+    <w:p>
+      <w:pPr>
+        <w:pStyle w:val="ListParagraph"/>
+        <w:numPr>
+          <w:ilvl w:val="2"/>
+          <w:numId w:val="1"/>
+        </w:numPr>
+      </w:pPr>
+      <w:r>
+        <w:t xml:space="preserve">Policy divided in 3 </w:t>
+      </w:r>
+      <w:proofErr w:type="gramStart"/>
+      <w:r>
+        <w:t>parts ??????</w:t>
+      </w:r>
+      <w:proofErr w:type="gramEnd"/>
+    </w:p>
+    <w:p>
+      <w:pPr>
+        <w:pStyle w:val="ListParagraph"/>
+        <w:numPr>
+          <w:ilvl w:val="3"/>
+          <w:numId w:val="1"/>
+        </w:numPr>
+      </w:pPr>
+      <w:r>
+        <w:lastRenderedPageBreak/>
+        <w:t xml:space="preserve">Full funded once </w:t>
+      </w:r>
+    </w:p>
+    <w:p>
+      <w:pPr>
+        <w:pStyle w:val="ListParagraph"/>
+        <w:numPr>
+          <w:ilvl w:val="3"/>
+          <w:numId w:val="1"/>
+        </w:numPr>
+      </w:pPr>
+      <w:r>
+        <w:t>Long treatment</w:t>
+      </w:r>
+    </w:p>
+    <w:p>
+      <w:pPr>
+        <w:pStyle w:val="ListParagraph"/>
+        <w:numPr>
+          <w:ilvl w:val="3"/>
+          <w:numId w:val="1"/>
+        </w:numPr>
+      </w:pPr>
+      <w:r>
+        <w:t xml:space="preserve">Long treatment, high price – no </w:t>
+      </w:r>
+      <w:proofErr w:type="spellStart"/>
+      <w:r>
+        <w:t>ans</w:t>
+      </w:r>
+      <w:proofErr w:type="spellEnd"/>
+      <w:r>
+        <w:t xml:space="preserve"> from govt</w:t>
+      </w:r>
+    </w:p>
+    <w:p>
+      <w:pPr>
+        <w:pStyle w:val="ListParagraph"/>
+        <w:numPr>
+          <w:ilvl w:val="1"/>
+          <w:numId w:val="1"/>
+        </w:numPr>
+      </w:pPr>
+      <w:r>
+        <w:t>Schools abuse site Everyone’s Invited : Against Rape Culture in UK Schools</w:t>
+      </w:r>
+    </w:p>
+    <w:p>
+      <w:pPr>
+        <w:pStyle w:val="ListParagraph"/>
+        <w:numPr>
+          <w:ilvl w:val="2"/>
+          <w:numId w:val="1"/>
+        </w:numPr>
+      </w:pPr>
+      <w:r>
+        <w:t>Creator of website – Soma Sara, 22 year old</w:t>
+      </w:r>
+    </w:p>
+    <w:p>
+      <w:pPr>
+        <w:pStyle w:val="ListParagraph"/>
+        <w:numPr>
+          <w:ilvl w:val="2"/>
+          <w:numId w:val="1"/>
+        </w:numPr>
+      </w:pPr>
+      <w:r>
+        <w:t>Teenagers can post accounts of sexual harassment in schools.</w:t>
+      </w:r>
+    </w:p>
+    <w:p>
+      <w:pPr>
+        <w:pStyle w:val="ListParagraph"/>
+        <w:numPr>
+          <w:ilvl w:val="2"/>
+          <w:numId w:val="1"/>
+        </w:numPr>
+      </w:pPr>
+      <w:r>
+        <w:t>Aim of website – to expose the extent and severity of ‘rape culture’ in the UK Schools and Universities</w:t>
+      </w:r>
+    </w:p>
+    <w:p>
+      <w:pPr>
+        <w:pStyle w:val="ListParagraph"/>
+        <w:numPr>
+          <w:ilvl w:val="2"/>
+          <w:numId w:val="1"/>
+        </w:numPr>
+      </w:pPr>
+      <w:r>
+        <w:t>Rape culture – concept that refers to an environment where rape and sexual violence against women is normalized due to pre-existing societal attitude and beliefs about gender and sexuality</w:t>
+      </w:r>
+    </w:p>
+    <w:p>
+      <w:pPr>
+        <w:pStyle w:val="ListParagraph"/>
+        <w:numPr>
+          <w:ilvl w:val="2"/>
+          <w:numId w:val="1"/>
+        </w:numPr>
+      </w:pPr>
+      <w:r>
+        <w:t>Often justified further by wrapped depiction of sexual assault and male-female relations in the media and popular culture.</w:t>
+      </w:r>
+    </w:p>
+    <w:p>
+      <w:bookmarkStart w:id="0" w:name="_GoBack"/>
+      <w:bookmarkEnd w:id="0"/>
+    </w:p>
+    <w:p>
+      <w:pPr>
+        <w:pStyle w:val="ListParagraph"/>
+        <w:numPr>
+          <w:ilvl w:val="0"/>
+          <w:numId w:val="1"/>
+        </w:numPr>
+      </w:pPr>
+      <w:r>
+        <w:t>MCQ Practice</w:t>
+      </w:r>
+    </w:p>
+    <w:p>
+      <w:pPr>
+        <w:pStyle w:val="ListParagraph"/>
+        <w:numPr>
+          <w:ilvl w:val="1"/>
+          <w:numId w:val="1"/>
+        </w:numPr>
+      </w:pPr>
+      <w:r>
+        <w:t xml:space="preserve">Bio-Bubble </w:t>
+      </w:r>
+      <w:r>
+        <w:sym w:font="Wingdings" w:char="F0E0"/>
+      </w:r>
+      <w:r>
+        <w:t xml:space="preserve"> Tightly controlled environment field off from the outside world and can only be accessed by limited number of people.</w:t>
+      </w:r>
+    </w:p>
+    <w:p>
+      <w:pPr>
+        <w:pStyle w:val="ListParagraph"/>
+        <w:numPr>
+          <w:ilvl w:val="1"/>
+          <w:numId w:val="1"/>
+        </w:numPr>
+      </w:pPr>
+      <w:r>
+        <w:t>Used to control prevention of spread of animal diseases</w:t>
+      </w:r>
+    </w:p>
+    <w:p>
+      <w:pPr>
+        <w:pStyle w:val="ListParagraph"/>
+        <w:numPr>
+          <w:ilvl w:val="2"/>
+          <w:numId w:val="1"/>
+        </w:numPr>
+      </w:pPr>
+      <w:r>
+        <w:t>Vaccination</w:t>
+      </w:r>
+    </w:p>
+    <w:p>
+      <w:pPr>
+        <w:pStyle w:val="ListParagraph"/>
+        <w:numPr>
+          <w:ilvl w:val="2"/>
+          <w:numId w:val="1"/>
+        </w:numPr>
+      </w:pPr>
+      <w:r>
+        <w:t>Bio-security</w:t>
+      </w:r>
+      <w:r>
+        <w:t xml:space="preserve"> (Preventive Measures)</w:t>
+      </w:r>
+    </w:p>
+    <w:p>
+      <w:pPr>
+        <w:pStyle w:val="ListParagraph"/>
+        <w:numPr>
+          <w:ilvl w:val="2"/>
+          <w:numId w:val="1"/>
+        </w:numPr>
+      </w:pPr>
+      <w:r>
+        <w:t>Blood and Urine examination of animals</w:t>
+      </w:r>
+    </w:p>
+    <w:p>
+      <w:pPr>
+        <w:pStyle w:val="ListParagraph"/>
+        <w:numPr>
+          <w:ilvl w:val="1"/>
+          <w:numId w:val="1"/>
+        </w:numPr>
+      </w:pPr>
+      <w:r>
+        <w:t xml:space="preserve">Worlds AIDS Day – </w:t>
+      </w:r>
+      <w:r>
+        <w:t>1</w:t>
+      </w:r>
+      <w:r>
+        <w:rPr>
+          <w:vertAlign w:val="superscript"/>
+        </w:rPr>
+        <w:t>st</w:t>
+      </w:r>
+      <w:r>
+        <w:t xml:space="preserve"> Dec</w:t>
+      </w:r>
+    </w:p>
+    <w:p>
+      <w:pPr>
+        <w:pStyle w:val="ListParagraph"/>
+        <w:numPr>
+          <w:ilvl w:val="2"/>
+          <w:numId w:val="1"/>
+        </w:numPr>
+      </w:pPr>
+      <w:r>
+        <w:t>Founded in</w:t>
+      </w:r>
+      <w:r>
+        <w:t xml:space="preserve"> 1988</w:t>
+      </w:r>
+      <w:r>
+        <w:t xml:space="preserve"> by</w:t>
+      </w:r>
+      <w:r>
+        <w:t xml:space="preserve"> WHO.</w:t>
+      </w:r>
+    </w:p>
+    <w:p>
+      <w:pPr>
+        <w:pStyle w:val="ListParagraph"/>
+        <w:numPr>
+          <w:ilvl w:val="2"/>
+          <w:numId w:val="1"/>
+        </w:numPr>
+      </w:pPr>
+      <w:r>
+        <w:t>2020 Theme – Global Solidarity, Resilient HIV Services</w:t>
+      </w:r>
+    </w:p>
+    <w:p>
+      <w:pPr>
+        <w:pStyle w:val="ListParagraph"/>
+        <w:numPr>
+          <w:ilvl w:val="1"/>
+          <w:numId w:val="1"/>
+        </w:numPr>
+      </w:pPr>
+      <w:r>
+        <w:t xml:space="preserve">Indian Boxer banned for 4 years by National Anti-Doping Agency(NADA) on Dec, 2020 </w:t>
+      </w:r>
+      <w:r>
+        <w:sym w:font="Wingdings" w:char="F0E0"/>
+      </w:r>
+      <w:r>
+        <w:t xml:space="preserve"> </w:t>
+      </w:r>
+      <w:proofErr w:type="spellStart"/>
+      <w:r>
+        <w:t>Nishu</w:t>
+      </w:r>
+      <w:proofErr w:type="spellEnd"/>
+    </w:p>
+    <w:p>
+      <w:pPr>
+        <w:pStyle w:val="ListParagraph"/>
+        <w:numPr>
+          <w:ilvl w:val="2"/>
+          <w:numId w:val="1"/>
+        </w:numPr>
+      </w:pPr>
+      <w:r>
+        <w:t>WADA HQ – Montreal, Canada.</w:t>
+      </w:r>
+    </w:p>
+    <w:p>
+      <w:pPr>
+        <w:pStyle w:val="ListParagraph"/>
+        <w:numPr>
+          <w:ilvl w:val="1"/>
+          <w:numId w:val="1"/>
+        </w:numPr>
+      </w:pPr>
+      <w:r>
+        <w:t xml:space="preserve">Current DG of ICG – </w:t>
+      </w:r>
+      <w:proofErr w:type="spellStart"/>
+      <w:r>
+        <w:t>Krishnaswamy</w:t>
+      </w:r>
+      <w:proofErr w:type="spellEnd"/>
+      <w:r>
+        <w:t xml:space="preserve"> Natarajan (replaced Rajendra Singh)</w:t>
+      </w:r>
+    </w:p>
+    <w:p>
+      <w:pPr>
+        <w:pStyle w:val="ListParagraph"/>
+        <w:numPr>
+          <w:ilvl w:val="1"/>
+          <w:numId w:val="1"/>
+        </w:numPr>
+      </w:pPr>
+      <w:r>
+        <w:t>Vaccination Guidelines by govt</w:t>
+      </w:r>
+    </w:p>
+    <w:p>
+      <w:pPr>
+        <w:pStyle w:val="ListParagraph"/>
+        <w:numPr>
+          <w:ilvl w:val="2"/>
+          <w:numId w:val="1"/>
+        </w:numPr>
+      </w:pPr>
+      <w:r>
+        <w:t>Shots only to those above 18 and above only</w:t>
+      </w:r>
+    </w:p>
+    <w:p>
+      <w:pPr>
+        <w:pStyle w:val="ListParagraph"/>
+        <w:numPr>
+          <w:ilvl w:val="2"/>
+          <w:numId w:val="1"/>
+        </w:numPr>
+      </w:pPr>
+      <w:r>
+        <w:t>Pregnant and lactating women should not be given vaccine.</w:t>
+      </w:r>
+    </w:p>
+    <w:p>
+      <w:pPr>
+        <w:pStyle w:val="ListParagraph"/>
+        <w:numPr>
+          <w:ilvl w:val="2"/>
+          <w:numId w:val="1"/>
+        </w:numPr>
+      </w:pPr>
+      <w:r>
+        <w:t xml:space="preserve">CoviShield &amp; </w:t>
+      </w:r>
+      <w:proofErr w:type="spellStart"/>
+      <w:r>
+        <w:t>Covaxin</w:t>
+      </w:r>
+      <w:proofErr w:type="spellEnd"/>
+      <w:r>
+        <w:t xml:space="preserve"> only approved for now.</w:t>
+      </w:r>
+    </w:p>
+    <w:p>
+      <w:pPr>
+        <w:pStyle w:val="ListParagraph"/>
+        <w:numPr>
+          <w:ilvl w:val="1"/>
+          <w:numId w:val="1"/>
+        </w:numPr>
+      </w:pPr>
+      <w:r>
+        <w:t xml:space="preserve">Youngest Pilot in India, at age 16 – Ayesha Aziz (Kashmir), </w:t>
+      </w:r>
+      <w:proofErr w:type="spellStart"/>
+      <w:r>
+        <w:t>GoAir</w:t>
+      </w:r>
+      <w:proofErr w:type="spellEnd"/>
+      <w:r>
+        <w:t xml:space="preserve">. In 2018 given First Ladies Award by the </w:t>
+      </w:r>
+      <w:proofErr w:type="spellStart"/>
+      <w:r>
+        <w:t>PoI</w:t>
+      </w:r>
+      <w:proofErr w:type="spellEnd"/>
+    </w:p>
+    <w:p>
+      <w:pPr>
+        <w:pStyle w:val="ListParagraph"/>
+        <w:numPr>
+          <w:ilvl w:val="1"/>
+          <w:numId w:val="1"/>
+        </w:numPr>
+      </w:pPr>
+      <w:r>
+        <w:t xml:space="preserve">UN’s International Day of Women &amp; Girls in Science </w:t>
+      </w:r>
+      <w:r>
+        <w:sym w:font="Wingdings" w:char="F0E0"/>
+      </w:r>
+      <w:r>
+        <w:t xml:space="preserve"> 11</w:t>
       </w:r>
       <w:r>
         <w:rPr>
@@ -14591,6 +15652,95 @@
         <w:t>th</w:t>
       </w:r>
       <w:r>
+        <w:t xml:space="preserve"> Feb</w:t>
+      </w:r>
+    </w:p>
+    <w:p>
+      <w:pPr>
+        <w:pStyle w:val="ListParagraph"/>
+        <w:numPr>
+          <w:ilvl w:val="2"/>
+          <w:numId w:val="1"/>
+        </w:numPr>
+      </w:pPr>
+      <w:r>
+        <w:t>Theme – Women Scientist at the forefront of the fight against Covid-19</w:t>
+      </w:r>
+    </w:p>
+    <w:p>
+      <w:pPr>
+        <w:pStyle w:val="ListParagraph"/>
+        <w:numPr>
+          <w:ilvl w:val="1"/>
+          <w:numId w:val="1"/>
+        </w:numPr>
+      </w:pPr>
+      <w:r>
+        <w:t xml:space="preserve">Hindi word of the year 2020 by Oxford Languages – </w:t>
+      </w:r>
+      <w:proofErr w:type="spellStart"/>
+      <w:r>
+        <w:t>Atmanirbharta</w:t>
+      </w:r>
+      <w:proofErr w:type="spellEnd"/>
+      <w:r>
+        <w:t xml:space="preserve"> </w:t>
+      </w:r>
+    </w:p>
+    <w:p>
+      <w:pPr>
+        <w:pStyle w:val="ListParagraph"/>
+        <w:numPr>
+          <w:ilvl w:val="1"/>
+          <w:numId w:val="1"/>
+        </w:numPr>
+      </w:pPr>
+      <w:r>
+        <w:t>Death Penalty</w:t>
+      </w:r>
+    </w:p>
+    <w:p>
+      <w:pPr>
+        <w:pStyle w:val="ListParagraph"/>
+        <w:numPr>
+          <w:ilvl w:val="2"/>
+          <w:numId w:val="1"/>
+        </w:numPr>
+      </w:pPr>
+      <w:r>
+        <w:t>Hanging &amp; Shooting are two methods of penalty in India (India meaning Constitution &amp; Military)</w:t>
+      </w:r>
+    </w:p>
+    <w:p>
+      <w:pPr>
+        <w:pStyle w:val="ListParagraph"/>
+        <w:numPr>
+          <w:ilvl w:val="2"/>
+          <w:numId w:val="1"/>
+        </w:numPr>
+      </w:pPr>
+      <w:r>
+        <w:t>Death Penalty is mandatory not mentioned in Constitution.</w:t>
+      </w:r>
+    </w:p>
+    <w:p>
+      <w:pPr>
+        <w:pStyle w:val="ListParagraph"/>
+        <w:numPr>
+          <w:ilvl w:val="1"/>
+          <w:numId w:val="1"/>
+        </w:numPr>
+      </w:pPr>
+      <w:r>
+        <w:t>Exercise Desert Flag(6</w:t>
+      </w:r>
+      <w:r>
+        <w:rPr>
+          <w:vertAlign w:val="superscript"/>
+        </w:rPr>
+        <w:t>th</w:t>
+      </w:r>
+      <w:r>
         <w:t xml:space="preserve"> Edition) hosted by UAE (3</w:t>
       </w:r>
       <w:r>
@@ -14649,7 +15799,6 @@
         </w:numPr>
       </w:pPr>
       <w:r>
-        <w:lastRenderedPageBreak/>
         <w:t xml:space="preserve">Indian </w:t>
       </w:r>
       <w:proofErr w:type="spellStart"/>
@@ -14727,6 +15876,7 @@
         </w:numPr>
       </w:pPr>
       <w:r>
+        <w:lastRenderedPageBreak/>
         <w:t>Hosted by an alliance of many countries.</w:t>
       </w:r>
     </w:p>
@@ -15470,7 +16620,6 @@
         </w:numPr>
       </w:pPr>
       <w:r>
-        <w:lastRenderedPageBreak/>
         <w:t>5 states – UK, UP, Bihar, WB, Sikkim</w:t>
       </w:r>
     </w:p>
@@ -15545,6 +16694,7 @@
         </w:numPr>
       </w:pPr>
       <w:r>
+        <w:lastRenderedPageBreak/>
         <w:t>International</w:t>
       </w:r>
     </w:p>
@@ -16278,7 +17428,6 @@
         </w:numPr>
       </w:pPr>
       <w:r>
-        <w:lastRenderedPageBreak/>
         <w:t>DCGI – Ministry of Health Affairs</w:t>
       </w:r>
     </w:p>
@@ -16372,6 +17521,7 @@
         </w:numPr>
       </w:pPr>
       <w:r>
+        <w:lastRenderedPageBreak/>
         <w:t>Indian Army, Navy, Air Force joint exercise – AMPHEX 2021 in Port Blair</w:t>
       </w:r>
     </w:p>
@@ -17101,7 +18251,6 @@
         </w:numPr>
       </w:pPr>
       <w:r>
-        <w:lastRenderedPageBreak/>
         <w:t>2</w:t>
       </w:r>
       <w:r>
@@ -17182,6 +18331,7 @@
         </w:numPr>
       </w:pPr>
       <w:r>
+        <w:lastRenderedPageBreak/>
         <w:t xml:space="preserve">DRDO </w:t>
       </w:r>
     </w:p>
@@ -17615,6 +18765,238 @@
       <w:r>
         <w:t>Lucknow, Varanasi</w:t>
       </w:r>
+    </w:p>
+    <w:p>
+      <w:pPr>
+        <w:pStyle w:val="ListParagraph"/>
+        <w:numPr>
+          <w:ilvl w:val="1"/>
+          <w:numId w:val="1"/>
+        </w:numPr>
+      </w:pPr>
+      <w:r>
+        <w:t xml:space="preserve">Exercise Vajra </w:t>
+      </w:r>
+      <w:proofErr w:type="spellStart"/>
+      <w:r>
+        <w:t>Prahar</w:t>
+      </w:r>
+      <w:proofErr w:type="spellEnd"/>
+      <w:r>
+        <w:t xml:space="preserve"> – Special Forces of India &amp; USA</w:t>
+      </w:r>
+    </w:p>
+    <w:p>
+      <w:pPr>
+        <w:pStyle w:val="ListParagraph"/>
+        <w:numPr>
+          <w:ilvl w:val="2"/>
+          <w:numId w:val="1"/>
+        </w:numPr>
+      </w:pPr>
+      <w:r>
+        <w:t>11</w:t>
+      </w:r>
+      <w:r>
+        <w:rPr>
+          <w:vertAlign w:val="superscript"/>
+        </w:rPr>
+        <w:t>th</w:t>
+      </w:r>
+      <w:r>
+        <w:t xml:space="preserve"> Edition – SFTS(Special Forces Training School, </w:t>
+      </w:r>
+      <w:proofErr w:type="spellStart"/>
+      <w:r>
+        <w:t>Bakloh</w:t>
+      </w:r>
+      <w:proofErr w:type="spellEnd"/>
+      <w:r>
+        <w:t>, HP)</w:t>
+      </w:r>
+    </w:p>
+    <w:p>
+      <w:pPr>
+        <w:pStyle w:val="ListParagraph"/>
+        <w:numPr>
+          <w:ilvl w:val="2"/>
+          <w:numId w:val="1"/>
+        </w:numPr>
+      </w:pPr>
+      <w:r>
+        <w:t>March 2021</w:t>
+      </w:r>
+    </w:p>
+    <w:p>
+      <w:pPr>
+        <w:pStyle w:val="ListParagraph"/>
+        <w:numPr>
+          <w:ilvl w:val="1"/>
+          <w:numId w:val="1"/>
+        </w:numPr>
+      </w:pPr>
+      <w:r>
+        <w:t>Group of Students covered under CBSE’s new competence based assessment framework – Class 6</w:t>
+      </w:r>
+      <w:r>
+        <w:rPr>
+          <w:vertAlign w:val="superscript"/>
+        </w:rPr>
+        <w:t>th</w:t>
+      </w:r>
+      <w:r>
+        <w:t xml:space="preserve"> to 10</w:t>
+      </w:r>
+      <w:r>
+        <w:rPr>
+          <w:vertAlign w:val="superscript"/>
+        </w:rPr>
+        <w:t>th</w:t>
+      </w:r>
+      <w:r>
+        <w:t xml:space="preserve"> </w:t>
+      </w:r>
+    </w:p>
+    <w:p>
+      <w:pPr>
+        <w:pStyle w:val="ListParagraph"/>
+        <w:numPr>
+          <w:ilvl w:val="1"/>
+          <w:numId w:val="1"/>
+        </w:numPr>
+      </w:pPr>
+      <w:r>
+        <w:t>World Tuberculosis Day – 24</w:t>
+      </w:r>
+      <w:r>
+        <w:rPr>
+          <w:vertAlign w:val="superscript"/>
+        </w:rPr>
+        <w:t>th</w:t>
+      </w:r>
+      <w:r>
+        <w:t xml:space="preserve"> Mar</w:t>
+      </w:r>
+    </w:p>
+    <w:p>
+      <w:pPr>
+        <w:pStyle w:val="ListParagraph"/>
+        <w:numPr>
+          <w:ilvl w:val="2"/>
+          <w:numId w:val="1"/>
+        </w:numPr>
+      </w:pPr>
+      <w:r>
+        <w:t>By WHO</w:t>
+      </w:r>
+    </w:p>
+    <w:p>
+      <w:pPr>
+        <w:pStyle w:val="ListParagraph"/>
+        <w:numPr>
+          <w:ilvl w:val="2"/>
+          <w:numId w:val="1"/>
+        </w:numPr>
+      </w:pPr>
+      <w:r>
+        <w:t>24</w:t>
+      </w:r>
+      <w:r>
+        <w:rPr>
+          <w:vertAlign w:val="superscript"/>
+        </w:rPr>
+        <w:t>th</w:t>
+      </w:r>
+      <w:r>
+        <w:t xml:space="preserve"> march 1882 – cause for TB discovered by Robert Koch</w:t>
+      </w:r>
+    </w:p>
+    <w:p>
+      <w:pPr>
+        <w:pStyle w:val="ListParagraph"/>
+        <w:numPr>
+          <w:ilvl w:val="2"/>
+          <w:numId w:val="1"/>
+        </w:numPr>
+      </w:pPr>
+      <w:r>
+        <w:t xml:space="preserve">Theme 2021 – The Clock is ticking </w:t>
+      </w:r>
+    </w:p>
+    <w:p>
+      <w:pPr>
+        <w:pStyle w:val="ListParagraph"/>
+        <w:numPr>
+          <w:ilvl w:val="1"/>
+          <w:numId w:val="1"/>
+        </w:numPr>
+      </w:pPr>
+      <w:r>
+        <w:t>International Day for the Elimination of Racial Discrimination – 21</w:t>
+      </w:r>
+      <w:r>
+        <w:rPr>
+          <w:vertAlign w:val="superscript"/>
+        </w:rPr>
+        <w:t>st</w:t>
+      </w:r>
+      <w:r>
+        <w:t xml:space="preserve"> March </w:t>
+      </w:r>
+    </w:p>
+    <w:p>
+      <w:pPr>
+        <w:pStyle w:val="ListParagraph"/>
+        <w:numPr>
+          <w:ilvl w:val="2"/>
+          <w:numId w:val="1"/>
+        </w:numPr>
+      </w:pPr>
+      <w:r>
+        <w:t xml:space="preserve">Theme 2021 – Youth standing against Racism </w:t>
+      </w:r>
+    </w:p>
+    <w:p>
+      <w:pPr>
+        <w:pStyle w:val="ListParagraph"/>
+        <w:numPr>
+          <w:ilvl w:val="1"/>
+          <w:numId w:val="1"/>
+        </w:numPr>
+      </w:pPr>
+      <w:r>
+        <w:t>World Meteorological Day – 23</w:t>
+      </w:r>
+      <w:r>
+        <w:rPr>
+          <w:vertAlign w:val="superscript"/>
+        </w:rPr>
+        <w:t>rd</w:t>
+      </w:r>
+      <w:r>
+        <w:t xml:space="preserve"> March</w:t>
+      </w:r>
+    </w:p>
+    <w:p>
+      <w:pPr>
+        <w:pStyle w:val="ListParagraph"/>
+        <w:numPr>
+          <w:ilvl w:val="2"/>
+          <w:numId w:val="1"/>
+        </w:numPr>
+      </w:pPr>
+      <w:r>
+        <w:t>Theme 2021 – The Ocean, our climate and weather</w:t>
+      </w:r>
+    </w:p>
+    <w:p>
+      <w:pPr>
+        <w:pStyle w:val="ListParagraph"/>
+        <w:numPr>
+          <w:ilvl w:val="1"/>
+          <w:numId w:val="1"/>
+        </w:numPr>
+      </w:pPr>
     </w:p>
     <w:sectPr>
       <w:pgSz w:w="12240" w:h="15840"/>
@@ -18474,7 +19856,7 @@
 </file>
 
 <file path=customXml/itemProps1.xml><?xml version="1.0" encoding="utf-8"?>
-<ds:datastoreItem xmlns:ds="http://schemas.openxmlformats.org/officeDocument/2006/customXml" ds:itemID="{28D65F2D-A541-4991-9CA0-52608B6CA00E}">
+<ds:datastoreItem xmlns:ds="http://schemas.openxmlformats.org/officeDocument/2006/customXml" ds:itemID="{2FCD9F24-9E67-41AC-B898-B39F28F8CE24}">
   <ds:schemaRefs>
     <ds:schemaRef ds:uri="http://schemas.openxmlformats.org/officeDocument/2006/bibliography"/>
   </ds:schemaRefs>

</xml_diff>